<commit_message>
Adding first notebooks to repo.
</commit_message>
<xml_diff>
--- a/Assessment/Report/report.docx
+++ b/Assessment/Report/report.docx
@@ -252,6 +252,11 @@
       <w:r>
         <w:t>The data comes from pictures classified as traffic signs on the Kaggle website. Traffic signs including stop, no-pass, left and right are selected, and the corresponding name labels are attached to them respectively.</w:t>
       </w:r>
+    </w:p>
+    <w:p>
+      <w:pPr>
+        <w:ind w:firstLine="720"/>
+      </w:pPr>
     </w:p>
     <w:p>
       <w:pPr>
@@ -839,19 +844,23 @@
           <w:lang w:val="en-US"/>
         </w:rPr>
       </w:pPr>
-      <w:proofErr w:type="gramStart"/>
-      <w:r>
-        <w:rPr>
-          <w:lang w:val="en-US"/>
-        </w:rPr>
-        <w:t>Control  Learning</w:t>
-      </w:r>
-      <w:proofErr w:type="gramEnd"/>
-      <w:r>
-        <w:rPr>
-          <w:lang w:val="en-US"/>
-        </w:rPr>
-        <w:t xml:space="preserve"> rate</w:t>
+      <w:r>
+        <w:rPr>
+          <w:lang w:val="en-US"/>
+        </w:rPr>
+        <w:t xml:space="preserve">Control </w:t>
+      </w:r>
+      <w:r>
+        <w:rPr>
+          <w:lang w:val="en-US"/>
+        </w:rPr>
+        <w:t xml:space="preserve">the </w:t>
+      </w:r>
+      <w:r>
+        <w:rPr>
+          <w:lang w:val="en-US"/>
+        </w:rPr>
+        <w:t>Learning rate</w:t>
       </w:r>
       <w:r>
         <w:rPr>
@@ -1728,7 +1737,6 @@
       <w:pPr>
         <w:ind w:firstLine="360"/>
         <w:rPr>
-          <w:rFonts w:hint="eastAsia"/>
           <w:lang w:val="en-US"/>
         </w:rPr>
       </w:pPr>
@@ -2713,6 +2721,13 @@
     </w:p>
     <w:p>
       <w:pPr>
+        <w:rPr>
+          <w:lang w:val="en-US"/>
+        </w:rPr>
+      </w:pPr>
+    </w:p>
+    <w:p>
+      <w:pPr>
         <w:pStyle w:val="ListParagraph"/>
         <w:numPr>
           <w:ilvl w:val="0"/>
@@ -2768,19 +2783,23 @@
           <w:lang w:val="en-US"/>
         </w:rPr>
       </w:pPr>
-      <w:proofErr w:type="gramStart"/>
-      <w:r>
-        <w:rPr>
-          <w:lang w:val="en-US"/>
-        </w:rPr>
-        <w:t>Control  train</w:t>
-      </w:r>
-      <w:proofErr w:type="gramEnd"/>
-      <w:r>
-        <w:rPr>
-          <w:lang w:val="en-US"/>
-        </w:rPr>
-        <w:t xml:space="preserve"> cycles</w:t>
+      <w:r>
+        <w:rPr>
+          <w:lang w:val="en-US"/>
+        </w:rPr>
+        <w:t xml:space="preserve">Control </w:t>
+      </w:r>
+      <w:r>
+        <w:rPr>
+          <w:lang w:val="en-US"/>
+        </w:rPr>
+        <w:t>the</w:t>
+      </w:r>
+      <w:r>
+        <w:rPr>
+          <w:lang w:val="en-US"/>
+        </w:rPr>
+        <w:t xml:space="preserve"> train cycles</w:t>
       </w:r>
       <w:r>
         <w:rPr>
@@ -2841,6 +2860,12 @@
           <w:lang w:val="en-US"/>
         </w:rPr>
         <w:t>0.06</w:t>
+      </w:r>
+      <w:r>
+        <w:rPr>
+          <w:lang w:val="en-US"/>
+        </w:rPr>
+        <w:t>.</w:t>
       </w:r>
     </w:p>
     <w:p>
@@ -2910,6 +2935,7 @@
                 <w:szCs w:val="20"/>
                 <w:lang w:val="en-US"/>
               </w:rPr>
+              <w:lastRenderedPageBreak/>
               <w:t>D</w:t>
             </w:r>
             <w:r>
@@ -3047,7 +3073,6 @@
                 <w:szCs w:val="20"/>
                 <w:lang w:val="en-US"/>
               </w:rPr>
-              <w:lastRenderedPageBreak/>
               <w:t>Accuracy</w:t>
             </w:r>
           </w:p>
@@ -3233,7 +3258,7 @@
       <w:pPr>
         <w:pStyle w:val="NormalWeb"/>
         <w:spacing w:before="150" w:after="150"/>
-        <w:ind w:left="150" w:right="150"/>
+        <w:ind w:left="150" w:right="150" w:firstLine="570"/>
         <w:rPr>
           <w:rFonts w:ascii="Helvetica" w:hAnsi="Helvetica"/>
           <w:color w:val="000000"/>
@@ -3457,6 +3482,12 @@
           <w:lang w:val="en-US"/>
         </w:rPr>
         <w:t>0.06</w:t>
+      </w:r>
+      <w:r>
+        <w:rPr>
+          <w:lang w:val="en-US"/>
+        </w:rPr>
+        <w:t>.</w:t>
       </w:r>
     </w:p>
     <w:p>
@@ -4169,6 +4200,7 @@
     </w:p>
     <w:p>
       <w:pPr>
+        <w:ind w:firstLine="720"/>
         <w:rPr>
           <w:lang w:val="en-US"/>
         </w:rPr>
@@ -4557,12 +4589,57 @@
     </w:p>
     <w:p/>
     <w:p>
-      <w:r>
+      <w:pPr>
         <w:rPr>
           <w:b/>
           <w:bCs/>
+          <w:lang w:val="en-US"/>
+        </w:rPr>
+      </w:pPr>
+      <w:r>
+        <w:rPr>
+          <w:b/>
+          <w:bCs/>
         </w:rPr>
         <w:lastRenderedPageBreak/>
+        <w:t xml:space="preserve">## </w:t>
+      </w:r>
+      <w:r>
+        <w:rPr>
+          <w:b/>
+          <w:bCs/>
+          <w:lang w:val="en-US"/>
+        </w:rPr>
+        <w:t>Link of edge impulse</w:t>
+      </w:r>
+    </w:p>
+    <w:p>
+      <w:pPr>
+        <w:rPr>
+          <w:lang w:val="en-US"/>
+        </w:rPr>
+      </w:pPr>
+      <w:r>
+        <w:rPr>
+          <w:lang w:val="en-US"/>
+        </w:rPr>
+        <w:t>https://studio.edgeimpulse.com/public/22042/latest/learning/keras-transfer-image/5</w:t>
+      </w:r>
+    </w:p>
+    <w:p>
+      <w:pPr>
+        <w:rPr>
+          <w:b/>
+          <w:bCs/>
+        </w:rPr>
+      </w:pPr>
+    </w:p>
+    <w:p>
+      <w:r>
+        <w:rPr>
+          <w:b/>
+          <w:bCs/>
+        </w:rPr>
         <w:t>## Declaration of Authorship</w:t>
       </w:r>
     </w:p>
@@ -4649,7 +4726,13 @@
         <w:t>29 April 2021</w:t>
       </w:r>
     </w:p>
-    <w:p/>
+    <w:p>
+      <w:pPr>
+        <w:rPr>
+          <w:lang w:val="en-US"/>
+        </w:rPr>
+      </w:pPr>
+    </w:p>
     <w:sectPr>
       <w:pgSz w:w="11906" w:h="16838"/>
       <w:pgMar w:top="1440" w:right="1440" w:bottom="1440" w:left="1440" w:header="708" w:footer="708" w:gutter="0"/>
@@ -5580,7 +5663,7 @@
 </file>
 
 <file path=customXml/itemProps1.xml><?xml version="1.0" encoding="utf-8"?>
-<ds:datastoreItem xmlns:ds="http://schemas.openxmlformats.org/officeDocument/2006/customXml" ds:itemID="{813A7E52-EB1A-074B-9CA3-F0E6E3FFDE06}">
+<ds:datastoreItem xmlns:ds="http://schemas.openxmlformats.org/officeDocument/2006/customXml" ds:itemID="{F802AA87-1495-1D41-8729-975BE492B8AE}">
   <ds:schemaRefs>
     <ds:schemaRef ds:uri="http://schemas.openxmlformats.org/officeDocument/2006/bibliography"/>
   </ds:schemaRefs>

</xml_diff>